<commit_message>
translation finished, lacking detail checking
</commit_message>
<xml_diff>
--- a/100FPS.docx
+++ b/100FPS.docx
@@ -17242,7 +17242,6 @@
         <w:spacing w:line="240" w:lineRule="auto"/>
         <w:ind w:firstLine="0"/>
         <w:rPr>
-          <w:rFonts w:hint="eastAsia"/>
           <w:b/>
           <w:sz w:val="24"/>
         </w:rPr>
@@ -17607,9 +17606,6 @@
     <w:p>
       <w:pPr>
         <w:pStyle w:val="a6"/>
-        <w:rPr>
-          <w:rFonts w:hint="eastAsia"/>
-        </w:rPr>
       </w:pPr>
     </w:p>
     <w:p>
@@ -17656,9 +17652,6 @@
       <w:pPr>
         <w:pStyle w:val="a6"/>
         <w:ind w:firstLine="0"/>
-        <w:rPr>
-          <w:rFonts w:hint="eastAsia"/>
-        </w:rPr>
       </w:pPr>
     </w:p>
     <w:p>
@@ -18234,9 +18227,6 @@
     <w:p>
       <w:pPr>
         <w:pStyle w:val="a6"/>
-        <w:rPr>
-          <w:rFonts w:hint="eastAsia"/>
-        </w:rPr>
       </w:pPr>
     </w:p>
     <w:p>
@@ -18269,7 +18259,6 @@
         <w:pStyle w:val="a6"/>
         <w:ind w:firstLine="0"/>
         <w:rPr>
-          <w:rFonts w:hint="eastAsia"/>
           <w:b/>
           <w:sz w:val="24"/>
         </w:rPr>
@@ -18856,9 +18845,6 @@
     <w:p>
       <w:pPr>
         <w:pStyle w:val="a6"/>
-        <w:rPr>
-          <w:rFonts w:hint="eastAsia"/>
-        </w:rPr>
       </w:pPr>
     </w:p>
     <w:p>
@@ -18892,7 +18878,6 @@
         <w:pStyle w:val="a6"/>
         <w:ind w:firstLine="0"/>
         <w:rPr>
-          <w:rFonts w:hint="eastAsia"/>
           <w:b/>
           <w:sz w:val="24"/>
         </w:rPr>
@@ -19272,9 +19257,6 @@
     <w:p>
       <w:pPr>
         <w:pStyle w:val="a6"/>
-        <w:rPr>
-          <w:rFonts w:hint="eastAsia"/>
-        </w:rPr>
       </w:pPr>
     </w:p>
     <w:p>
@@ -19314,7 +19296,6 @@
         <w:pStyle w:val="a6"/>
         <w:ind w:firstLine="0"/>
         <w:rPr>
-          <w:rFonts w:hint="eastAsia"/>
           <w:b/>
           <w:sz w:val="24"/>
         </w:rPr>
@@ -19323,9 +19304,6 @@
     <w:p>
       <w:pPr>
         <w:pStyle w:val="a6"/>
-        <w:rPr>
-          <w:rFonts w:hint="eastAsia"/>
-        </w:rPr>
       </w:pPr>
       <w:r>
         <w:rPr>
@@ -19352,9 +19330,6 @@
       <w:pPr>
         <w:pStyle w:val="a6"/>
         <w:ind w:firstLine="420"/>
-        <w:rPr>
-          <w:rFonts w:hint="eastAsia"/>
-        </w:rPr>
       </w:pPr>
       <w:r>
         <w:t>1.</w:t>
@@ -19401,9 +19376,6 @@
       <w:pPr>
         <w:pStyle w:val="a6"/>
         <w:ind w:firstLine="420"/>
-        <w:rPr>
-          <w:rFonts w:hint="eastAsia"/>
-        </w:rPr>
       </w:pPr>
       <w:r>
         <w:rPr>
@@ -19689,9 +19661,6 @@
     <w:p>
       <w:pPr>
         <w:pStyle w:val="a6"/>
-        <w:rPr>
-          <w:rFonts w:hint="eastAsia"/>
-        </w:rPr>
       </w:pPr>
     </w:p>
     <w:p>
@@ -19731,7 +19700,6 @@
         <w:pStyle w:val="a6"/>
         <w:ind w:firstLine="0"/>
         <w:rPr>
-          <w:rFonts w:hint="eastAsia"/>
           <w:b/>
           <w:sz w:val="24"/>
         </w:rPr>
@@ -20510,9 +20478,6 @@
     <w:p>
       <w:pPr>
         <w:pStyle w:val="a6"/>
-        <w:rPr>
-          <w:rFonts w:hint="eastAsia"/>
-        </w:rPr>
       </w:pPr>
       <w:r>
         <w:rPr>
@@ -20820,9 +20785,6 @@
         <w:pStyle w:val="a6"/>
         <w:wordWrap w:val="0"/>
         <w:jc w:val="right"/>
-        <w:rPr>
-          <w:rFonts w:hint="eastAsia"/>
-        </w:rPr>
       </w:pPr>
       <m:oMath>
         <m:r>
@@ -20912,19 +20874,7 @@
           <w:rPr>
             <w:rFonts w:ascii="Cambria Math" w:hAnsi="Cambria Math"/>
           </w:rPr>
-          <m:t>)/</m:t>
-        </m:r>
-        <m:r>
-          <w:rPr>
-            <w:rFonts w:ascii="Cambria Math" w:hAnsi="Cambria Math"/>
-          </w:rPr>
-          <m:t xml:space="preserve"> </m:t>
-        </m:r>
-        <m:r>
-          <w:rPr>
-            <w:rFonts w:ascii="Cambria Math" w:hAnsi="Cambria Math"/>
-          </w:rPr>
-          <m:t xml:space="preserve">ω </m:t>
+          <m:t xml:space="preserve">)/ ω </m:t>
         </m:r>
       </m:oMath>
       <w:r>
@@ -20948,9 +20898,6 @@
         <w:pStyle w:val="a6"/>
         <w:wordWrap w:val="0"/>
         <w:jc w:val="right"/>
-        <w:rPr>
-          <w:rFonts w:hint="eastAsia"/>
-        </w:rPr>
       </w:pPr>
       <m:oMath>
         <m:r>
@@ -21040,19 +20987,7 @@
           <w:rPr>
             <w:rFonts w:ascii="Cambria Math" w:hAnsi="Cambria Math"/>
           </w:rPr>
-          <m:t>)/</m:t>
-        </m:r>
-        <m:r>
-          <w:rPr>
-            <w:rFonts w:ascii="Cambria Math" w:hAnsi="Cambria Math"/>
-          </w:rPr>
-          <m:t xml:space="preserve"> </m:t>
-        </m:r>
-        <m:r>
-          <w:rPr>
-            <w:rFonts w:ascii="Cambria Math" w:hAnsi="Cambria Math"/>
-          </w:rPr>
-          <m:t xml:space="preserve">ω </m:t>
+          <m:t xml:space="preserve">)/ ω </m:t>
         </m:r>
       </m:oMath>
       <w:r>
@@ -21085,9 +21020,6 @@
         <w:pStyle w:val="a6"/>
         <w:wordWrap w:val="0"/>
         <w:jc w:val="right"/>
-        <w:rPr>
-          <w:rFonts w:hint="eastAsia"/>
-        </w:rPr>
       </w:pPr>
       <m:oMath>
         <m:sSub>
@@ -21155,19 +21087,7 @@
           <w:rPr>
             <w:rFonts w:ascii="Cambria Math" w:hAnsi="Cambria Math"/>
           </w:rPr>
-          <m:t>/</m:t>
-        </m:r>
-        <m:r>
-          <w:rPr>
-            <w:rFonts w:ascii="Cambria Math" w:hAnsi="Cambria Math"/>
-          </w:rPr>
-          <m:t xml:space="preserve"> </m:t>
-        </m:r>
-        <m:r>
-          <w:rPr>
-            <w:rFonts w:ascii="Cambria Math" w:hAnsi="Cambria Math"/>
-          </w:rPr>
-          <m:t xml:space="preserve">ω </m:t>
+          <m:t xml:space="preserve">/ ω </m:t>
         </m:r>
       </m:oMath>
       <w:r>
@@ -21203,9 +21123,6 @@
         <w:pStyle w:val="a6"/>
         <w:wordWrap w:val="0"/>
         <w:jc w:val="right"/>
-        <w:rPr>
-          <w:rFonts w:hint="eastAsia"/>
-        </w:rPr>
       </w:pPr>
       <m:oMath>
         <m:sSub>
@@ -21273,19 +21190,7 @@
           <w:rPr>
             <w:rFonts w:ascii="Cambria Math" w:hAnsi="Cambria Math"/>
           </w:rPr>
-          <m:t>/</m:t>
-        </m:r>
-        <m:r>
-          <w:rPr>
-            <w:rFonts w:ascii="Cambria Math" w:hAnsi="Cambria Math"/>
-          </w:rPr>
-          <m:t xml:space="preserve"> </m:t>
-        </m:r>
-        <m:r>
-          <w:rPr>
-            <w:rFonts w:ascii="Cambria Math" w:hAnsi="Cambria Math"/>
-          </w:rPr>
-          <m:t xml:space="preserve">h </m:t>
+          <m:t xml:space="preserve">/ h </m:t>
         </m:r>
       </m:oMath>
       <w:r>
@@ -21342,9 +21247,6 @@
     <w:p>
       <w:pPr>
         <w:pStyle w:val="a6"/>
-        <w:rPr>
-          <w:rFonts w:hint="eastAsia"/>
-        </w:rPr>
       </w:pPr>
     </w:p>
     <w:p>
@@ -21377,7 +21279,6 @@
         <w:pStyle w:val="a6"/>
         <w:ind w:firstLine="0"/>
         <w:rPr>
-          <w:rFonts w:hint="eastAsia"/>
           <w:b/>
           <w:sz w:val="24"/>
         </w:rPr>
@@ -21541,13 +21442,7 @@
         <w:rPr>
           <w:rFonts w:hint="eastAsia"/>
         </w:rPr>
-        <w:t>对</w:t>
-      </w:r>
-      <w:r>
-        <w:rPr>
-          <w:rFonts w:hint="eastAsia"/>
-        </w:rPr>
-        <w:t>这个参数</w:t>
+        <w:t>对这个参数</w:t>
       </w:r>
       <w:r>
         <w:rPr>
@@ -21559,9 +21454,6 @@
     <w:p>
       <w:pPr>
         <w:pStyle w:val="a6"/>
-        <w:rPr>
-          <w:rFonts w:hint="eastAsia"/>
-        </w:rPr>
       </w:pPr>
     </w:p>
     <w:p>
@@ -21594,7 +21486,6 @@
         <w:pStyle w:val="a6"/>
         <w:ind w:firstLine="0"/>
         <w:rPr>
-          <w:rFonts w:hint="eastAsia"/>
           <w:b/>
           <w:sz w:val="24"/>
         </w:rPr>
@@ -21606,6 +21497,66 @@
       </w:pPr>
       <w:r>
         <w:rPr>
+          <w:noProof/>
+        </w:rPr>
+        <w:drawing>
+          <wp:anchor distT="0" distB="0" distL="114300" distR="114300" simplePos="0" relativeHeight="251675648" behindDoc="0" locked="0" layoutInCell="1" allowOverlap="1" wp14:anchorId="10E27816" wp14:editId="5B25A477">
+            <wp:simplePos x="0" y="0"/>
+            <wp:positionH relativeFrom="margin">
+              <wp:align>center</wp:align>
+            </wp:positionH>
+            <wp:positionV relativeFrom="paragraph">
+              <wp:posOffset>608965</wp:posOffset>
+            </wp:positionV>
+            <wp:extent cx="4761865" cy="1656080"/>
+            <wp:effectExtent l="0" t="0" r="635" b="1270"/>
+            <wp:wrapTopAndBottom/>
+            <wp:docPr id="17" name="图片 17"/>
+            <wp:cNvGraphicFramePr>
+              <a:graphicFrameLocks xmlns:a="http://schemas.openxmlformats.org/drawingml/2006/main" noChangeAspect="1"/>
+            </wp:cNvGraphicFramePr>
+            <a:graphic xmlns:a="http://schemas.openxmlformats.org/drawingml/2006/main">
+              <a:graphicData uri="http://schemas.openxmlformats.org/drawingml/2006/picture">
+                <pic:pic xmlns:pic="http://schemas.openxmlformats.org/drawingml/2006/picture">
+                  <pic:nvPicPr>
+                    <pic:cNvPr id="1" name=""/>
+                    <pic:cNvPicPr/>
+                  </pic:nvPicPr>
+                  <pic:blipFill>
+                    <a:blip r:embed="rId25" cstate="print">
+                      <a:extLst>
+                        <a:ext uri="{28A0092B-C50C-407E-A947-70E740481C1C}">
+                          <a14:useLocalDpi xmlns:a14="http://schemas.microsoft.com/office/drawing/2010/main" val="0"/>
+                        </a:ext>
+                      </a:extLst>
+                    </a:blip>
+                    <a:stretch>
+                      <a:fillRect/>
+                    </a:stretch>
+                  </pic:blipFill>
+                  <pic:spPr>
+                    <a:xfrm>
+                      <a:off x="0" y="0"/>
+                      <a:ext cx="4761865" cy="1656080"/>
+                    </a:xfrm>
+                    <a:prstGeom prst="rect">
+                      <a:avLst/>
+                    </a:prstGeom>
+                  </pic:spPr>
+                </pic:pic>
+              </a:graphicData>
+            </a:graphic>
+            <wp14:sizeRelH relativeFrom="margin">
+              <wp14:pctWidth>0</wp14:pctWidth>
+            </wp14:sizeRelH>
+            <wp14:sizeRelV relativeFrom="margin">
+              <wp14:pctHeight>0</wp14:pctHeight>
+            </wp14:sizeRelV>
+          </wp:anchor>
+        </w:drawing>
+      </w:r>
+      <w:r>
+        <w:rPr>
           <w:rFonts w:hint="eastAsia"/>
         </w:rPr>
         <w:t>在图</w:t>
@@ -21626,13 +21577,34 @@
         <w:rPr>
           <w:rFonts w:hint="eastAsia"/>
         </w:rPr>
-        <w:t>改变为每批训练集</w:t>
-      </w:r>
-      <w:r>
-        <w:rPr>
-          <w:rFonts w:hint="eastAsia"/>
-        </w:rPr>
-        <w:t>而</w:t>
+        <w:t>改变为每批训练集而创建的</w:t>
+      </w:r>
+      <w:r>
+        <w:rPr>
+          <w:rFonts w:hint="eastAsia"/>
+        </w:rPr>
+        <w:t>增强图像数量的影响。</w:t>
+      </w:r>
+      <w:r>
+        <w:rPr>
+          <w:rFonts w:hint="eastAsia"/>
+        </w:rPr>
+        <w:t xml:space="preserve"> </w:t>
+      </w:r>
+      <w:r>
+        <w:rPr>
+          <w:rFonts w:hint="eastAsia"/>
+        </w:rPr>
+        <w:t>请注意，新的增强图像是</w:t>
+      </w:r>
+      <w:r>
+        <w:rPr>
+          <w:rFonts w:hint="eastAsia"/>
+        </w:rPr>
+        <w:t>现场为</w:t>
+      </w:r>
+      <w:r>
+        <w:t>每一批</w:t>
       </w:r>
       <w:r>
         <w:rPr>
@@ -21650,7 +21622,7 @@
         <w:rPr>
           <w:rFonts w:hint="eastAsia"/>
         </w:rPr>
-        <w:t>增强图像数量的影响。</w:t>
+        <w:t>。</w:t>
       </w:r>
       <w:r>
         <w:rPr>
@@ -21662,28 +21634,157 @@
         <w:rPr>
           <w:rFonts w:hint="eastAsia"/>
         </w:rPr>
-        <w:t>请注意，新的增强图像是</w:t>
-      </w:r>
-      <w:r>
-        <w:rPr>
-          <w:rFonts w:hint="eastAsia"/>
-        </w:rPr>
-        <w:t>现场</w:t>
-      </w:r>
-      <w:r>
-        <w:rPr>
-          <w:rFonts w:hint="eastAsia"/>
-        </w:rPr>
-        <w:t>为</w:t>
-      </w:r>
-      <w:r>
-        <w:t>每一批</w:t>
-      </w:r>
-      <w:r>
-        <w:rPr>
-          <w:rFonts w:hint="eastAsia"/>
-        </w:rPr>
-        <w:t>创建</w:t>
+        <w:t>但是，</w:t>
+      </w:r>
+      <w:r>
+        <w:rPr>
+          <w:rFonts w:hint="eastAsia"/>
+        </w:rPr>
+        <w:t>改变增强图片</w:t>
+      </w:r>
+      <w:r>
+        <w:rPr>
+          <w:rFonts w:hint="eastAsia"/>
+        </w:rPr>
+        <w:t>的数量</w:t>
+      </w:r>
+      <w:r>
+        <w:rPr>
+          <w:rFonts w:hint="eastAsia"/>
+        </w:rPr>
+        <w:t>改变</w:t>
+      </w:r>
+      <w:r>
+        <w:t>了</w:t>
+      </w:r>
+      <w:r>
+        <w:rPr>
+          <w:rFonts w:hint="eastAsia"/>
+        </w:rPr>
+        <w:t>由</w:t>
+      </w:r>
+      <w:r>
+        <w:t>真实图像组成的每一批所占的百分比</w:t>
+      </w:r>
+      <w:r>
+        <w:rPr>
+          <w:rFonts w:hint="eastAsia"/>
+        </w:rPr>
+        <w:t>。</w:t>
+      </w:r>
+      <w:r>
+        <w:rPr>
+          <w:rFonts w:hint="eastAsia"/>
+        </w:rPr>
+        <w:t xml:space="preserve"> </w:t>
+      </w:r>
+      <w:r>
+        <w:rPr>
+          <w:rFonts w:hint="eastAsia"/>
+        </w:rPr>
+        <w:t>我们的批量大小是</w:t>
+      </w:r>
+      <w:r>
+        <w:rPr>
+          <w:rFonts w:hint="eastAsia"/>
+        </w:rPr>
+        <w:t>50</w:t>
+      </w:r>
+      <w:r>
+        <w:rPr>
+          <w:rFonts w:hint="eastAsia"/>
+        </w:rPr>
+        <w:t>，所以我们可以</w:t>
+      </w:r>
+      <w:r>
+        <w:rPr>
+          <w:rFonts w:hint="eastAsia"/>
+        </w:rPr>
+        <w:t>在每批增强图像中</w:t>
+      </w:r>
+      <w:r>
+        <w:rPr>
+          <w:rFonts w:hint="eastAsia"/>
+        </w:rPr>
+        <w:t>从</w:t>
+      </w:r>
+      <w:r>
+        <w:rPr>
+          <w:rFonts w:hint="eastAsia"/>
+        </w:rPr>
+        <w:t>0</w:t>
+      </w:r>
+      <w:r>
+        <w:rPr>
+          <w:rFonts w:hint="eastAsia"/>
+        </w:rPr>
+        <w:t>到</w:t>
+      </w:r>
+      <w:r>
+        <w:rPr>
+          <w:rFonts w:hint="eastAsia"/>
+        </w:rPr>
+        <w:t>49</w:t>
+      </w:r>
+      <w:r>
+        <w:rPr>
+          <w:rFonts w:hint="eastAsia"/>
+        </w:rPr>
+        <w:t>改变</w:t>
+      </w:r>
+      <w:r>
+        <w:rPr>
+          <w:rFonts w:hint="eastAsia"/>
+        </w:rPr>
+        <w:t>（为至少</w:t>
+      </w:r>
+      <w:r>
+        <w:rPr>
+          <w:rFonts w:hint="eastAsia"/>
+        </w:rPr>
+        <w:t>1</w:t>
+      </w:r>
+      <w:r>
+        <w:rPr>
+          <w:rFonts w:hint="eastAsia"/>
+        </w:rPr>
+        <w:t>个真实的空间留出空间）。</w:t>
+      </w:r>
+    </w:p>
+    <w:p>
+      <w:pPr>
+        <w:pStyle w:val="a6"/>
+      </w:pPr>
+      <w:r>
+        <w:rPr>
+          <w:rFonts w:hint="eastAsia"/>
+        </w:rPr>
+        <w:lastRenderedPageBreak/>
+        <w:t>图</w:t>
+      </w:r>
+      <w:r>
+        <w:rPr>
+          <w:rFonts w:hint="eastAsia"/>
+        </w:rPr>
+        <w:t>16.</w:t>
+      </w:r>
+      <w:r>
+        <w:rPr>
+          <w:rFonts w:hint="eastAsia"/>
+        </w:rPr>
+        <w:t>跟踪性能</w:t>
+      </w:r>
+      <w:r>
+        <w:rPr>
+          <w:rFonts w:hint="eastAsia"/>
+        </w:rPr>
+        <w:t>作为</w:t>
+      </w:r>
+      <w:r>
+        <w:rPr>
+          <w:rFonts w:hint="eastAsia"/>
+        </w:rPr>
+        <w:t>神经网络</w:t>
       </w:r>
       <w:r>
         <w:rPr>
@@ -21695,52 +21796,253 @@
         <w:rPr>
           <w:rFonts w:hint="eastAsia"/>
         </w:rPr>
+        <w:t>完全连接</w:t>
+      </w:r>
+      <w:proofErr w:type="gramStart"/>
+      <w:r>
+        <w:rPr>
+          <w:rFonts w:hint="eastAsia"/>
+        </w:rPr>
+        <w:t>图层数量</w:t>
+      </w:r>
+      <w:proofErr w:type="gramEnd"/>
+      <w:r>
+        <w:rPr>
+          <w:rFonts w:hint="eastAsia"/>
+        </w:rPr>
+        <w:t>的</w:t>
+      </w:r>
+      <w:r>
+        <w:rPr>
+          <w:rFonts w:hint="eastAsia"/>
+        </w:rPr>
+        <w:t>函数</w:t>
+      </w:r>
+      <w:r>
+        <w:rPr>
+          <w:rFonts w:hint="eastAsia"/>
+        </w:rPr>
+        <w:t>（越低越好）。</w:t>
+      </w:r>
+    </w:p>
+    <w:p>
+      <w:pPr>
+        <w:pStyle w:val="a6"/>
+      </w:pPr>
+    </w:p>
+    <w:p>
+      <w:pPr>
+        <w:pStyle w:val="a6"/>
+      </w:pPr>
+      <w:r>
+        <w:rPr>
+          <w:rFonts w:hint="eastAsia"/>
+        </w:rPr>
+        <w:t>如图</w:t>
+      </w:r>
+      <w:r>
+        <w:rPr>
+          <w:rFonts w:hint="eastAsia"/>
+        </w:rPr>
+        <w:t>17</w:t>
+      </w:r>
+      <w:r>
+        <w:rPr>
+          <w:rFonts w:hint="eastAsia"/>
+        </w:rPr>
+        <w:t>所示，</w:t>
+      </w:r>
+      <w:r>
+        <w:rPr>
+          <w:rFonts w:hint="eastAsia"/>
+        </w:rPr>
+        <w:t>当每一批</w:t>
+      </w:r>
+      <w:r>
+        <w:t>用</w:t>
+      </w:r>
+      <w:r>
+        <w:rPr>
+          <w:rFonts w:hint="eastAsia"/>
+        </w:rPr>
+        <w:t>49</w:t>
+      </w:r>
+      <w:r>
+        <w:rPr>
+          <w:rFonts w:hint="eastAsia"/>
+        </w:rPr>
+        <w:t>个</w:t>
+      </w:r>
+      <w:r>
+        <w:rPr>
+          <w:rFonts w:hint="eastAsia"/>
+        </w:rPr>
+        <w:t>增强</w:t>
+      </w:r>
+      <w:r>
+        <w:rPr>
+          <w:rFonts w:hint="eastAsia"/>
+        </w:rPr>
+        <w:t>图像</w:t>
+      </w:r>
+      <w:r>
+        <w:t>后</w:t>
+      </w:r>
+      <w:r>
+        <w:rPr>
+          <w:rFonts w:hint="eastAsia"/>
+        </w:rPr>
+        <w:t>可以获得最佳性能，即仅使用</w:t>
+      </w:r>
+      <w:r>
+        <w:rPr>
+          <w:rFonts w:hint="eastAsia"/>
+        </w:rPr>
+        <w:t>1</w:t>
+      </w:r>
+      <w:r>
+        <w:rPr>
+          <w:rFonts w:hint="eastAsia"/>
+        </w:rPr>
+        <w:t>个真实图像，其余部分被增强。</w:t>
+      </w:r>
+      <w:r>
+        <w:rPr>
+          <w:rFonts w:hint="eastAsia"/>
+        </w:rPr>
+        <w:t xml:space="preserve"> </w:t>
+      </w:r>
+      <w:r>
+        <w:rPr>
+          <w:rFonts w:hint="eastAsia"/>
+        </w:rPr>
+        <w:t>但是，性能都</w:t>
+      </w:r>
+      <w:r>
+        <w:rPr>
+          <w:rFonts w:hint="eastAsia"/>
+        </w:rPr>
+        <w:t>很相似，</w:t>
+      </w:r>
+      <w:r>
+        <w:t>因为</w:t>
+      </w:r>
+      <w:r>
+        <w:rPr>
+          <w:rFonts w:hint="eastAsia"/>
+        </w:rPr>
+        <w:t>所有</w:t>
+      </w:r>
+      <w:r>
+        <w:t>增强</w:t>
+      </w:r>
+      <w:r>
+        <w:rPr>
+          <w:rFonts w:hint="eastAsia"/>
+        </w:rPr>
+        <w:t>图像</w:t>
+      </w:r>
+      <w:r>
+        <w:rPr>
+          <w:rFonts w:hint="eastAsia"/>
+        </w:rPr>
+        <w:t>的</w:t>
+      </w:r>
+      <w:r>
+        <w:t>值都</w:t>
+      </w:r>
+      <w:r>
+        <w:rPr>
+          <w:rFonts w:hint="eastAsia"/>
+        </w:rPr>
+        <w:t>大于</w:t>
+      </w:r>
+      <w:r>
+        <w:rPr>
+          <w:rFonts w:hint="eastAsia"/>
+        </w:rPr>
+        <w:t>20</w:t>
+      </w:r>
+      <w:r>
+        <w:rPr>
+          <w:rFonts w:hint="eastAsia"/>
+        </w:rPr>
         <w:t>。</w:t>
       </w:r>
       <w:r>
         <w:rPr>
           <w:rFonts w:hint="eastAsia"/>
         </w:rPr>
+        <w:t>在我们的情况下（批量大小为</w:t>
+      </w:r>
+      <w:r>
+        <w:rPr>
+          <w:rFonts w:hint="eastAsia"/>
+        </w:rPr>
+        <w:t>50</w:t>
+      </w:r>
+      <w:r>
+        <w:rPr>
+          <w:rFonts w:hint="eastAsia"/>
+        </w:rPr>
+        <w:t>），这表明只要批次中至少有</w:t>
+      </w:r>
+      <w:r>
+        <w:rPr>
+          <w:rFonts w:hint="eastAsia"/>
+        </w:rPr>
+        <w:t>40</w:t>
+      </w:r>
+      <w:r>
+        <w:rPr>
+          <w:rFonts w:hint="eastAsia"/>
+        </w:rPr>
+        <w:t>％的图像</w:t>
+      </w:r>
+      <w:r>
+        <w:rPr>
+          <w:rFonts w:hint="eastAsia"/>
+        </w:rPr>
+        <w:t>是增强</w:t>
+      </w:r>
+      <w:r>
+        <w:t>的</w:t>
+      </w:r>
+      <w:r>
+        <w:rPr>
+          <w:rFonts w:hint="eastAsia"/>
+        </w:rPr>
+        <w:t>，性能就会相似。</w:t>
+      </w:r>
+      <w:r>
+        <w:rPr>
+          <w:rFonts w:hint="eastAsia"/>
+        </w:rPr>
         <w:t xml:space="preserve"> </w:t>
       </w:r>
       <w:r>
         <w:rPr>
           <w:rFonts w:hint="eastAsia"/>
         </w:rPr>
-        <w:t>但是，</w:t>
-      </w:r>
-      <w:r>
-        <w:rPr>
-          <w:rFonts w:hint="eastAsia"/>
-        </w:rPr>
-        <w:t>改变增强图片</w:t>
-      </w:r>
-      <w:r>
-        <w:rPr>
-          <w:rFonts w:hint="eastAsia"/>
-        </w:rPr>
-        <w:t>的数量</w:t>
-      </w:r>
-      <w:r>
-        <w:rPr>
-          <w:rFonts w:hint="eastAsia"/>
-        </w:rPr>
-        <w:t>改变</w:t>
-      </w:r>
-      <w:r>
-        <w:t>了</w:t>
-      </w:r>
-      <w:r>
-        <w:rPr>
-          <w:rFonts w:hint="eastAsia"/>
-        </w:rPr>
-        <w:t>由</w:t>
-      </w:r>
-      <w:r>
-        <w:t>真实图像组成的</w:t>
-      </w:r>
-      <w:r>
-        <w:t>每一批所占的百分比</w:t>
+        <w:t>增强图像显示与真实图像相同的例子，但目标对象</w:t>
+      </w:r>
+      <w:r>
+        <w:rPr>
+          <w:rFonts w:hint="eastAsia"/>
+        </w:rPr>
+        <w:t>有翻转</w:t>
+      </w:r>
+      <w:r>
+        <w:rPr>
+          <w:rFonts w:hint="eastAsia"/>
+        </w:rPr>
+        <w:t>或具有不同的规模</w:t>
+      </w:r>
+      <w:r>
+        <w:rPr>
+          <w:rFonts w:hint="eastAsia"/>
+        </w:rPr>
+        <w:t>时不相似</w:t>
       </w:r>
       <w:r>
         <w:rPr>
@@ -21758,73 +22060,966 @@
         <w:rPr>
           <w:rFonts w:hint="eastAsia"/>
         </w:rPr>
-        <w:t>我们的批量大小是</w:t>
-      </w:r>
-      <w:r>
-        <w:rPr>
-          <w:rFonts w:hint="eastAsia"/>
-        </w:rPr>
-        <w:t>50</w:t>
-      </w:r>
-      <w:r>
-        <w:rPr>
-          <w:rFonts w:hint="eastAsia"/>
-        </w:rPr>
-        <w:t>，所以我们可以</w:t>
-      </w:r>
-      <w:r>
-        <w:rPr>
-          <w:rFonts w:hint="eastAsia"/>
-        </w:rPr>
-        <w:t>在每批增强图像中</w:t>
-      </w:r>
-      <w:r>
-        <w:rPr>
-          <w:rFonts w:hint="eastAsia"/>
-        </w:rPr>
-        <w:t>从</w:t>
-      </w:r>
-      <w:r>
-        <w:rPr>
-          <w:rFonts w:hint="eastAsia"/>
-        </w:rPr>
-        <w:t>0</w:t>
-      </w:r>
-      <w:r>
-        <w:rPr>
-          <w:rFonts w:hint="eastAsia"/>
-        </w:rPr>
-        <w:t>到</w:t>
-      </w:r>
-      <w:r>
-        <w:rPr>
-          <w:rFonts w:hint="eastAsia"/>
-        </w:rPr>
-        <w:t>49</w:t>
-      </w:r>
-      <w:r>
-        <w:rPr>
-          <w:rFonts w:hint="eastAsia"/>
-        </w:rPr>
-        <w:t>改变</w:t>
-      </w:r>
-      <w:r>
-        <w:rPr>
-          <w:rFonts w:hint="eastAsia"/>
-        </w:rPr>
-        <w:t>（为至少</w:t>
-      </w:r>
-      <w:r>
-        <w:rPr>
-          <w:rFonts w:hint="eastAsia"/>
-        </w:rPr>
-        <w:t>1</w:t>
-      </w:r>
-      <w:r>
-        <w:rPr>
-          <w:rFonts w:hint="eastAsia"/>
-        </w:rPr>
-        <w:t>个真实的空间留出空间）</w:t>
+        <w:t>增强图像</w:t>
+      </w:r>
+      <w:r>
+        <w:rPr>
+          <w:rFonts w:hint="eastAsia"/>
+        </w:rPr>
+        <w:t>因此</w:t>
+      </w:r>
+      <w:r>
+        <w:rPr>
+          <w:rFonts w:hint="eastAsia"/>
+        </w:rPr>
+        <w:t>教导网络</w:t>
+      </w:r>
+      <w:r>
+        <w:rPr>
+          <w:rFonts w:hint="eastAsia"/>
+        </w:rPr>
+        <w:t>怎样</w:t>
+      </w:r>
+      <w:r>
+        <w:t>根据翻转和规模变化划定边界框</w:t>
+      </w:r>
+      <w:r>
+        <w:rPr>
+          <w:rFonts w:hint="eastAsia"/>
+        </w:rPr>
+        <w:t>。</w:t>
+      </w:r>
+    </w:p>
+    <w:p>
+      <w:pPr>
+        <w:pStyle w:val="a6"/>
+      </w:pPr>
+      <w:r>
+        <w:rPr>
+          <w:noProof/>
+        </w:rPr>
+        <w:drawing>
+          <wp:anchor distT="0" distB="0" distL="114300" distR="114300" simplePos="0" relativeHeight="251676672" behindDoc="0" locked="0" layoutInCell="1" allowOverlap="1" wp14:anchorId="62D588E5" wp14:editId="34F19787">
+            <wp:simplePos x="0" y="0"/>
+            <wp:positionH relativeFrom="margin">
+              <wp:align>left</wp:align>
+            </wp:positionH>
+            <wp:positionV relativeFrom="paragraph">
+              <wp:posOffset>242882</wp:posOffset>
+            </wp:positionV>
+            <wp:extent cx="5274310" cy="1913255"/>
+            <wp:effectExtent l="0" t="0" r="2540" b="0"/>
+            <wp:wrapTopAndBottom/>
+            <wp:docPr id="18" name="图片 18"/>
+            <wp:cNvGraphicFramePr>
+              <a:graphicFrameLocks xmlns:a="http://schemas.openxmlformats.org/drawingml/2006/main" noChangeAspect="1"/>
+            </wp:cNvGraphicFramePr>
+            <a:graphic xmlns:a="http://schemas.openxmlformats.org/drawingml/2006/main">
+              <a:graphicData uri="http://schemas.openxmlformats.org/drawingml/2006/picture">
+                <pic:pic xmlns:pic="http://schemas.openxmlformats.org/drawingml/2006/picture">
+                  <pic:nvPicPr>
+                    <pic:cNvPr id="1" name=""/>
+                    <pic:cNvPicPr/>
+                  </pic:nvPicPr>
+                  <pic:blipFill>
+                    <a:blip r:embed="rId26" cstate="print">
+                      <a:extLst>
+                        <a:ext uri="{28A0092B-C50C-407E-A947-70E740481C1C}">
+                          <a14:useLocalDpi xmlns:a14="http://schemas.microsoft.com/office/drawing/2010/main" val="0"/>
+                        </a:ext>
+                      </a:extLst>
+                    </a:blip>
+                    <a:stretch>
+                      <a:fillRect/>
+                    </a:stretch>
+                  </pic:blipFill>
+                  <pic:spPr>
+                    <a:xfrm>
+                      <a:off x="0" y="0"/>
+                      <a:ext cx="5274310" cy="1913255"/>
+                    </a:xfrm>
+                    <a:prstGeom prst="rect">
+                      <a:avLst/>
+                    </a:prstGeom>
+                  </pic:spPr>
+                </pic:pic>
+              </a:graphicData>
+            </a:graphic>
+          </wp:anchor>
+        </w:drawing>
+      </w:r>
+    </w:p>
+    <w:p>
+      <w:pPr>
+        <w:pStyle w:val="a6"/>
+      </w:pPr>
+      <w:r>
+        <w:rPr>
+          <w:rFonts w:hint="eastAsia"/>
+        </w:rPr>
+        <w:t>图</w:t>
+      </w:r>
+      <w:r>
+        <w:rPr>
+          <w:rFonts w:hint="eastAsia"/>
+        </w:rPr>
+        <w:t>17.</w:t>
+      </w:r>
+      <w:r>
+        <w:rPr>
+          <w:rFonts w:hint="eastAsia"/>
+        </w:rPr>
+        <w:t>跟踪性能作为每批次中的增强图像数量的函数（越低越好）。</w:t>
+      </w:r>
+      <w:r>
+        <w:rPr>
+          <w:rFonts w:hint="eastAsia"/>
+        </w:rPr>
+        <w:t xml:space="preserve"> </w:t>
+      </w:r>
+      <w:r>
+        <w:rPr>
+          <w:rFonts w:hint="eastAsia"/>
+        </w:rPr>
+        <w:t>请注意，新的增强图像是在现场创建的。</w:t>
+      </w:r>
+    </w:p>
+    <w:p>
+      <w:pPr>
+        <w:pStyle w:val="a6"/>
+      </w:pPr>
+    </w:p>
+    <w:p>
+      <w:pPr>
+        <w:pStyle w:val="a6"/>
+        <w:ind w:firstLine="0"/>
+        <w:rPr>
+          <w:rFonts w:hint="eastAsia"/>
+          <w:b/>
+          <w:sz w:val="24"/>
+        </w:rPr>
+      </w:pPr>
+      <w:r>
+        <w:rPr>
+          <w:rFonts w:hint="eastAsia"/>
+          <w:b/>
+          <w:sz w:val="24"/>
+        </w:rPr>
+        <w:t>I</w:t>
+      </w:r>
+      <w:r>
+        <w:rPr>
+          <w:b/>
+          <w:sz w:val="24"/>
+        </w:rPr>
+        <w:t xml:space="preserve"> </w:t>
+      </w:r>
+      <w:r>
+        <w:rPr>
+          <w:rFonts w:hint="eastAsia"/>
+          <w:b/>
+          <w:sz w:val="24"/>
+        </w:rPr>
+        <w:t>训练集</w:t>
+      </w:r>
+    </w:p>
+    <w:p>
+      <w:pPr>
+        <w:pStyle w:val="a6"/>
+      </w:pPr>
+    </w:p>
+    <w:p>
+      <w:pPr>
+        <w:pStyle w:val="a6"/>
+      </w:pPr>
+      <w:r>
+        <w:rPr>
+          <w:rFonts w:hint="eastAsia"/>
+        </w:rPr>
+        <w:t>我们的训练集取自</w:t>
+      </w:r>
+      <w:r>
+        <w:rPr>
+          <w:rFonts w:hint="eastAsia"/>
+        </w:rPr>
+        <w:t>ALOV300 ++ [32]</w:t>
+      </w:r>
+      <w:r>
+        <w:rPr>
+          <w:rFonts w:hint="eastAsia"/>
+        </w:rPr>
+        <w:t>。</w:t>
+      </w:r>
+      <w:r>
+        <w:rPr>
+          <w:rFonts w:hint="eastAsia"/>
+        </w:rPr>
+        <w:t xml:space="preserve"> </w:t>
+      </w:r>
+      <w:r>
+        <w:rPr>
+          <w:rFonts w:hint="eastAsia"/>
+        </w:rPr>
+        <w:t>为了</w:t>
+      </w:r>
+      <w:r>
+        <w:rPr>
+          <w:rFonts w:hint="eastAsia"/>
+        </w:rPr>
+        <w:t>确保有与我们的测试</w:t>
+      </w:r>
+      <w:proofErr w:type="gramStart"/>
+      <w:r>
+        <w:rPr>
+          <w:rFonts w:hint="eastAsia"/>
+        </w:rPr>
+        <w:t>集没有</w:t>
+      </w:r>
+      <w:proofErr w:type="gramEnd"/>
+      <w:r>
+        <w:rPr>
+          <w:rFonts w:hint="eastAsia"/>
+        </w:rPr>
+        <w:t>重叠，我们从我们的训练集中</w:t>
+      </w:r>
+      <w:proofErr w:type="gramStart"/>
+      <w:r>
+        <w:rPr>
+          <w:rFonts w:hint="eastAsia"/>
+        </w:rPr>
+        <w:t>移除了</w:t>
+      </w:r>
+      <w:proofErr w:type="gramEnd"/>
+      <w:r>
+        <w:rPr>
+          <w:rFonts w:hint="eastAsia"/>
+        </w:rPr>
+        <w:t>7</w:t>
+      </w:r>
+      <w:r>
+        <w:rPr>
+          <w:rFonts w:hint="eastAsia"/>
+        </w:rPr>
+        <w:t>个视频。</w:t>
+      </w:r>
+      <w:r>
+        <w:rPr>
+          <w:rFonts w:hint="eastAsia"/>
+        </w:rPr>
+        <w:t xml:space="preserve"> </w:t>
+      </w:r>
+      <w:r>
+        <w:rPr>
+          <w:rFonts w:hint="eastAsia"/>
+        </w:rPr>
+        <w:t>这些视频是：</w:t>
+      </w:r>
+    </w:p>
+    <w:p>
+      <w:pPr>
+        <w:pStyle w:val="a6"/>
+      </w:pPr>
+      <w:r>
+        <w:t>-</w:t>
+      </w:r>
+      <w:r>
+        <w:t xml:space="preserve"> 01-Light video00016</w:t>
+      </w:r>
+    </w:p>
+    <w:p>
+      <w:pPr>
+        <w:pStyle w:val="a6"/>
+      </w:pPr>
+      <w:r>
+        <w:t>-</w:t>
+      </w:r>
+      <w:r>
+        <w:t xml:space="preserve"> 01-Light video00022</w:t>
+      </w:r>
+    </w:p>
+    <w:p>
+      <w:pPr>
+        <w:pStyle w:val="a6"/>
+      </w:pPr>
+      <w:r>
+        <w:t>-</w:t>
+      </w:r>
+      <w:r>
+        <w:t xml:space="preserve"> 01-Light video00023</w:t>
+      </w:r>
+    </w:p>
+    <w:p>
+      <w:pPr>
+        <w:pStyle w:val="a6"/>
+      </w:pPr>
+      <w:r>
+        <w:t>-</w:t>
+      </w:r>
+      <w:r>
+        <w:t xml:space="preserve"> 02-SurfaceCover video00012</w:t>
+      </w:r>
+    </w:p>
+    <w:p>
+      <w:pPr>
+        <w:pStyle w:val="a6"/>
+      </w:pPr>
+      <w:r>
+        <w:t>-</w:t>
+      </w:r>
+      <w:r>
+        <w:t xml:space="preserve"> 03-Specularity video00003</w:t>
+      </w:r>
+    </w:p>
+    <w:p>
+      <w:pPr>
+        <w:pStyle w:val="a6"/>
+      </w:pPr>
+      <w:r>
+        <w:t>-</w:t>
+      </w:r>
+      <w:r>
+        <w:t xml:space="preserve"> 03-Specularity video00012</w:t>
+      </w:r>
+    </w:p>
+    <w:p>
+      <w:pPr>
+        <w:pStyle w:val="a6"/>
+      </w:pPr>
+      <w:r>
+        <w:t>-</w:t>
+      </w:r>
+      <w:r>
+        <w:t xml:space="preserve"> 10-LowContrast video00013</w:t>
+      </w:r>
+    </w:p>
+    <w:p>
+      <w:pPr>
+        <w:pStyle w:val="a6"/>
+      </w:pPr>
+      <w:r>
+        <w:rPr>
+          <w:rFonts w:hint="eastAsia"/>
+        </w:rPr>
+        <w:t>删除这</w:t>
+      </w:r>
+      <w:r>
+        <w:rPr>
+          <w:rFonts w:hint="eastAsia"/>
+        </w:rPr>
+        <w:t>7</w:t>
+      </w:r>
+      <w:r>
+        <w:rPr>
+          <w:rFonts w:hint="eastAsia"/>
+        </w:rPr>
+        <w:t>个重叠视频后，在训练</w:t>
+      </w:r>
+      <w:r>
+        <w:rPr>
+          <w:rFonts w:hint="eastAsia"/>
+        </w:rPr>
+        <w:t>集</w:t>
+      </w:r>
+      <w:r>
+        <w:rPr>
+          <w:rFonts w:hint="eastAsia"/>
+        </w:rPr>
+        <w:t>和测试集视频之间没有重叠。</w:t>
+      </w:r>
+    </w:p>
+    <w:p>
+      <w:pPr>
+        <w:pStyle w:val="a6"/>
+      </w:pPr>
+    </w:p>
+    <w:p>
+      <w:pPr>
+        <w:pStyle w:val="a6"/>
+        <w:ind w:firstLine="0"/>
+        <w:rPr>
+          <w:rFonts w:hint="eastAsia"/>
+          <w:b/>
+          <w:sz w:val="24"/>
+        </w:rPr>
+      </w:pPr>
+      <w:r>
+        <w:rPr>
+          <w:rFonts w:hint="eastAsia"/>
+          <w:b/>
+          <w:sz w:val="24"/>
+        </w:rPr>
+        <w:t>J</w:t>
+      </w:r>
+      <w:r>
+        <w:rPr>
+          <w:b/>
+          <w:sz w:val="24"/>
+        </w:rPr>
+        <w:t xml:space="preserve"> </w:t>
+      </w:r>
+      <w:r>
+        <w:rPr>
+          <w:rFonts w:hint="eastAsia"/>
+          <w:b/>
+          <w:sz w:val="24"/>
+        </w:rPr>
+        <w:t>详细</w:t>
+      </w:r>
+      <w:r>
+        <w:rPr>
+          <w:b/>
+          <w:sz w:val="24"/>
+        </w:rPr>
+        <w:t>结果</w:t>
+      </w:r>
+    </w:p>
+    <w:p>
+      <w:pPr>
+        <w:pStyle w:val="a6"/>
+      </w:pPr>
+    </w:p>
+    <w:p>
+      <w:pPr>
+        <w:pStyle w:val="a6"/>
+        <w:rPr>
+          <w:rFonts w:hint="eastAsia"/>
+        </w:rPr>
+      </w:pPr>
+      <w:r>
+        <w:rPr>
+          <w:rFonts w:hint="eastAsia"/>
+        </w:rPr>
+        <w:t>我们的方法的详细结果与其他</w:t>
+      </w:r>
+      <w:r>
+        <w:rPr>
+          <w:rFonts w:hint="eastAsia"/>
+        </w:rPr>
+        <w:t>38</w:t>
+      </w:r>
+      <w:r>
+        <w:rPr>
+          <w:rFonts w:hint="eastAsia"/>
+        </w:rPr>
+        <w:t>种</w:t>
+      </w:r>
+      <w:r>
+        <w:rPr>
+          <w:rFonts w:hint="eastAsia"/>
+        </w:rPr>
+        <w:t>提交给</w:t>
+      </w:r>
+      <w:r>
+        <w:rPr>
+          <w:rFonts w:hint="eastAsia"/>
+        </w:rPr>
+        <w:t>VOT</w:t>
+      </w:r>
+      <w:r>
+        <w:t xml:space="preserve"> 2014</w:t>
+      </w:r>
+      <w:r>
+        <w:t xml:space="preserve"> </w:t>
+      </w:r>
+      <w:r>
+        <w:t>Tracking Challenge</w:t>
+      </w:r>
+      <w:r>
+        <w:rPr>
+          <w:rFonts w:hint="eastAsia"/>
+        </w:rPr>
+        <w:t xml:space="preserve"> </w:t>
+      </w:r>
+      <w:r>
+        <w:rPr>
+          <w:rFonts w:hint="eastAsia"/>
+        </w:rPr>
+        <w:t>[22]</w:t>
+      </w:r>
+      <w:r>
+        <w:rPr>
+          <w:rFonts w:hint="eastAsia"/>
+        </w:rPr>
+        <w:t>的</w:t>
+      </w:r>
+      <w:r>
+        <w:rPr>
+          <w:rFonts w:hint="eastAsia"/>
+        </w:rPr>
+        <w:t>方法相比较的结果如表</w:t>
+      </w:r>
+      <w:r>
+        <w:rPr>
+          <w:rFonts w:hint="eastAsia"/>
+        </w:rPr>
+        <w:t>2</w:t>
+      </w:r>
+      <w:r>
+        <w:rPr>
+          <w:rFonts w:hint="eastAsia"/>
+        </w:rPr>
+        <w:t>所示。</w:t>
+      </w:r>
+      <w:r>
+        <w:rPr>
+          <w:rFonts w:hint="eastAsia"/>
+        </w:rPr>
+        <w:t>VOT 2014</w:t>
+      </w:r>
+      <w:r>
+        <w:t xml:space="preserve"> </w:t>
+      </w:r>
+      <w:r>
+        <w:t>Tracking Challenge</w:t>
+      </w:r>
+      <w:r>
+        <w:rPr>
+          <w:rFonts w:hint="eastAsia"/>
+        </w:rPr>
+        <w:t>由两种类型的实验组成。</w:t>
+      </w:r>
+      <w:r>
+        <w:rPr>
+          <w:rFonts w:hint="eastAsia"/>
+        </w:rPr>
+        <w:t xml:space="preserve"> </w:t>
+      </w:r>
+      <w:r>
+        <w:rPr>
+          <w:rFonts w:hint="eastAsia"/>
+        </w:rPr>
+        <w:t>在里面在第一个实验中，跟踪器是用一个</w:t>
+      </w:r>
+      <w:r>
+        <w:rPr>
+          <w:rFonts w:hint="eastAsia"/>
+        </w:rPr>
+        <w:t>精确</w:t>
+      </w:r>
+      <w:r>
+        <w:rPr>
+          <w:rFonts w:hint="eastAsia"/>
+        </w:rPr>
+        <w:t>的地面实况边界初始化的（</w:t>
+      </w:r>
+      <w:r>
+        <w:rPr>
+          <w:rFonts w:hint="eastAsia"/>
+        </w:rPr>
+        <w:t>“精确”</w:t>
+      </w:r>
+      <w:r>
+        <w:rPr>
+          <w:rFonts w:hint="eastAsia"/>
+        </w:rPr>
+        <w:t>）</w:t>
+      </w:r>
+      <w:r>
+        <w:rPr>
+          <w:rFonts w:hint="eastAsia"/>
+        </w:rPr>
+        <w:t>。</w:t>
+      </w:r>
+      <w:r>
+        <w:rPr>
+          <w:rFonts w:hint="eastAsia"/>
+        </w:rPr>
+        <w:t>在第二个实验中，跟踪器用</w:t>
+      </w:r>
+      <w:r>
+        <w:rPr>
+          <w:rFonts w:hint="eastAsia"/>
+        </w:rPr>
+        <w:t>a</w:t>
+      </w:r>
+      <w:r>
+        <w:rPr>
+          <w:rFonts w:hint="eastAsia"/>
+        </w:rPr>
+        <w:t>有噪声</w:t>
+      </w:r>
+      <w:r>
+        <w:rPr>
+          <w:rFonts w:hint="eastAsia"/>
+        </w:rPr>
+        <w:t>的边界框</w:t>
+      </w:r>
+      <w:r>
+        <w:rPr>
+          <w:rFonts w:hint="eastAsia"/>
+        </w:rPr>
+        <w:t>初始化，这是稍微移动目标对象（</w:t>
+      </w:r>
+      <w:r>
+        <w:rPr>
+          <w:rFonts w:hint="eastAsia"/>
+        </w:rPr>
+        <w:t>“</w:t>
+      </w:r>
+      <w:r>
+        <w:rPr>
+          <w:rFonts w:hint="eastAsia"/>
+        </w:rPr>
+        <w:t>有噪声</w:t>
+      </w:r>
+      <w:r>
+        <w:rPr>
+          <w:rFonts w:hint="eastAsia"/>
+        </w:rPr>
+        <w:t>”</w:t>
+      </w:r>
+      <w:r>
+        <w:rPr>
+          <w:rFonts w:hint="eastAsia"/>
+        </w:rPr>
+        <w:t>）。对于有噪声的初始化实验，使用相同的</w:t>
+      </w:r>
+      <w:r>
+        <w:rPr>
+          <w:rFonts w:hint="eastAsia"/>
+        </w:rPr>
+        <w:t>15</w:t>
+      </w:r>
+      <w:r>
+        <w:rPr>
+          <w:rFonts w:hint="eastAsia"/>
+        </w:rPr>
+        <w:t>个噪声初始化每个跟踪器，所显示的结果是</w:t>
+      </w:r>
+      <w:r>
+        <w:rPr>
+          <w:rFonts w:hint="eastAsia"/>
+        </w:rPr>
+        <w:t>跨越这些初始化</w:t>
+      </w:r>
+      <w:r>
+        <w:rPr>
+          <w:rFonts w:hint="eastAsia"/>
+        </w:rPr>
+        <w:t>跟踪器</w:t>
+      </w:r>
+      <w:r>
+        <w:rPr>
+          <w:rFonts w:hint="eastAsia"/>
+        </w:rPr>
+        <w:t>性能</w:t>
+      </w:r>
+      <w:r>
+        <w:rPr>
+          <w:rFonts w:hint="eastAsia"/>
+        </w:rPr>
+        <w:t>的平均值。</w:t>
+      </w:r>
+      <w:r>
+        <w:rPr>
+          <w:rFonts w:hint="eastAsia"/>
+        </w:rPr>
+        <w:t xml:space="preserve"> </w:t>
+      </w:r>
+      <w:r>
+        <w:rPr>
+          <w:rFonts w:hint="eastAsia"/>
+        </w:rPr>
+        <w:t>这个</w:t>
+      </w:r>
+      <w:proofErr w:type="gramStart"/>
+      <w:r>
+        <w:rPr>
+          <w:rFonts w:hint="eastAsia"/>
+        </w:rPr>
+        <w:t>实验让</w:t>
+      </w:r>
+      <w:proofErr w:type="gramEnd"/>
+      <w:r>
+        <w:rPr>
+          <w:rFonts w:hint="eastAsia"/>
+        </w:rPr>
+        <w:t>我们可以确定每个跟踪器初始化错误的鲁棒性。</w:t>
+      </w:r>
+      <w:r>
+        <w:rPr>
+          <w:rFonts w:hint="eastAsia"/>
+        </w:rPr>
+        <w:t xml:space="preserve"> </w:t>
+      </w:r>
+      <w:r>
+        <w:rPr>
+          <w:rFonts w:hint="eastAsia"/>
+        </w:rPr>
+        <w:t>这个嘈杂的初始化程序模仿了噪音自动初始化过程或嘈杂人类初始化。</w:t>
+      </w:r>
+    </w:p>
+    <w:p>
+      <w:pPr>
+        <w:pStyle w:val="a6"/>
+      </w:pPr>
+      <w:r>
+        <w:rPr>
+          <w:rFonts w:hint="eastAsia"/>
+        </w:rPr>
+        <w:t>跟踪器使用两个标准跟踪指标进行评估：准确性和健壮性</w:t>
+      </w:r>
+      <w:r>
+        <w:rPr>
+          <w:rFonts w:hint="eastAsia"/>
+        </w:rPr>
+        <w:t>[22,6]</w:t>
+      </w:r>
+      <w:r>
+        <w:rPr>
+          <w:rFonts w:hint="eastAsia"/>
+        </w:rPr>
+        <w:t>。</w:t>
+      </w:r>
+      <w:r>
+        <w:rPr>
+          <w:rFonts w:hint="eastAsia"/>
+        </w:rPr>
+        <w:t xml:space="preserve"> </w:t>
+      </w:r>
+      <w:r>
+        <w:rPr>
+          <w:rFonts w:hint="eastAsia"/>
+        </w:rPr>
+        <w:t>视频的每一帧都用一个数字标注属性：遮挡，照度变化，运动变化，尺寸变化和相机运动。</w:t>
+      </w:r>
+      <w:r>
+        <w:rPr>
+          <w:rFonts w:hint="eastAsia"/>
+        </w:rPr>
+        <w:t xml:space="preserve"> </w:t>
+      </w:r>
+      <w:r>
+        <w:rPr>
+          <w:rFonts w:hint="eastAsia"/>
+        </w:rPr>
+        <w:t>跟踪器分别在精度和鲁棒性方面为每个属性进行排名，然后跨属性平均得到每个跟踪器的最终准确性和健壮性等级。</w:t>
+      </w:r>
+      <w:r>
+        <w:rPr>
+          <w:rFonts w:hint="eastAsia"/>
+        </w:rPr>
+        <w:t xml:space="preserve"> </w:t>
+      </w:r>
+      <w:r>
+        <w:rPr>
+          <w:rFonts w:hint="eastAsia"/>
+        </w:rPr>
+        <w:t>准确性和对稳健性排名进行平均得到总体排名，如表</w:t>
+      </w:r>
+      <w:r>
+        <w:rPr>
+          <w:rFonts w:hint="eastAsia"/>
+        </w:rPr>
+        <w:t>2</w:t>
+      </w:r>
+      <w:r>
+        <w:rPr>
+          <w:rFonts w:hint="eastAsia"/>
+        </w:rPr>
+        <w:t>所示。</w:t>
+      </w:r>
+    </w:p>
+    <w:p>
+      <w:pPr>
+        <w:pStyle w:val="a6"/>
+      </w:pPr>
+    </w:p>
+    <w:p>
+      <w:pPr>
+        <w:pStyle w:val="a6"/>
+      </w:pPr>
+      <w:r>
+        <w:rPr>
+          <w:noProof/>
+        </w:rPr>
+        <w:lastRenderedPageBreak/>
+        <w:drawing>
+          <wp:anchor distT="0" distB="0" distL="114300" distR="114300" simplePos="0" relativeHeight="251677696" behindDoc="0" locked="0" layoutInCell="1" allowOverlap="1">
+            <wp:simplePos x="0" y="0"/>
+            <wp:positionH relativeFrom="column">
+              <wp:posOffset>228600</wp:posOffset>
+            </wp:positionH>
+            <wp:positionV relativeFrom="paragraph">
+              <wp:posOffset>-38</wp:posOffset>
+            </wp:positionV>
+            <wp:extent cx="5274310" cy="5073015"/>
+            <wp:effectExtent l="0" t="0" r="2540" b="0"/>
+            <wp:wrapTopAndBottom/>
+            <wp:docPr id="19" name="图片 19"/>
+            <wp:cNvGraphicFramePr>
+              <a:graphicFrameLocks xmlns:a="http://schemas.openxmlformats.org/drawingml/2006/main" noChangeAspect="1"/>
+            </wp:cNvGraphicFramePr>
+            <a:graphic xmlns:a="http://schemas.openxmlformats.org/drawingml/2006/main">
+              <a:graphicData uri="http://schemas.openxmlformats.org/drawingml/2006/picture">
+                <pic:pic xmlns:pic="http://schemas.openxmlformats.org/drawingml/2006/picture">
+                  <pic:nvPicPr>
+                    <pic:cNvPr id="1" name=""/>
+                    <pic:cNvPicPr/>
+                  </pic:nvPicPr>
+                  <pic:blipFill>
+                    <a:blip r:embed="rId27">
+                      <a:extLst>
+                        <a:ext uri="{28A0092B-C50C-407E-A947-70E740481C1C}">
+                          <a14:useLocalDpi xmlns:a14="http://schemas.microsoft.com/office/drawing/2010/main" val="0"/>
+                        </a:ext>
+                      </a:extLst>
+                    </a:blip>
+                    <a:stretch>
+                      <a:fillRect/>
+                    </a:stretch>
+                  </pic:blipFill>
+                  <pic:spPr>
+                    <a:xfrm>
+                      <a:off x="0" y="0"/>
+                      <a:ext cx="5274310" cy="5073015"/>
+                    </a:xfrm>
+                    <a:prstGeom prst="rect">
+                      <a:avLst/>
+                    </a:prstGeom>
+                  </pic:spPr>
+                </pic:pic>
+              </a:graphicData>
+            </a:graphic>
+          </wp:anchor>
+        </w:drawing>
+      </w:r>
+    </w:p>
+    <w:p>
+      <w:pPr>
+        <w:pStyle w:val="a6"/>
+      </w:pPr>
+      <w:r>
+        <w:rPr>
+          <w:rFonts w:hint="eastAsia"/>
+        </w:rPr>
+        <w:t>表</w:t>
+      </w:r>
+      <w:r>
+        <w:rPr>
+          <w:rFonts w:hint="eastAsia"/>
+        </w:rPr>
+        <w:t xml:space="preserve">2.  </w:t>
+      </w:r>
+      <w:r>
+        <w:rPr>
+          <w:rFonts w:hint="eastAsia"/>
+        </w:rPr>
+        <w:t>VOT</w:t>
+      </w:r>
+      <w:r>
+        <w:t xml:space="preserve"> 2014 </w:t>
+      </w:r>
+      <w:r>
+        <w:t>tracking challenge,</w:t>
+      </w:r>
+      <w:r>
+        <w:rPr>
+          <w:rFonts w:hint="eastAsia"/>
+        </w:rPr>
+        <w:t>的全部结果，我们的方法（</w:t>
+      </w:r>
+      <w:r>
+        <w:rPr>
+          <w:rFonts w:hint="eastAsia"/>
+        </w:rPr>
+        <w:t>GOTURN</w:t>
+      </w:r>
+      <w:r>
+        <w:rPr>
+          <w:rFonts w:hint="eastAsia"/>
+        </w:rPr>
+        <w:t>）提交给竞赛的其他</w:t>
+      </w:r>
+      <w:r>
+        <w:rPr>
+          <w:rFonts w:hint="eastAsia"/>
+        </w:rPr>
+        <w:t>38</w:t>
+      </w:r>
+      <w:r>
+        <w:rPr>
+          <w:rFonts w:hint="eastAsia"/>
+        </w:rPr>
+        <w:t>种方法</w:t>
+      </w:r>
+      <w:r>
+        <w:rPr>
+          <w:rFonts w:hint="eastAsia"/>
+        </w:rPr>
+        <w:t>相</w:t>
+      </w:r>
+      <w:r>
+        <w:rPr>
+          <w:rFonts w:hint="eastAsia"/>
+        </w:rPr>
+        <w:t>比较</w:t>
+      </w:r>
+      <w:r>
+        <w:rPr>
+          <w:rFonts w:hint="eastAsia"/>
+        </w:rPr>
+        <w:t>。</w:t>
+      </w:r>
+      <w:r>
+        <w:rPr>
+          <w:rFonts w:hint="eastAsia"/>
+        </w:rPr>
+        <w:t xml:space="preserve"> </w:t>
+      </w:r>
+      <w:r>
+        <w:rPr>
+          <w:rFonts w:hint="eastAsia"/>
+        </w:rPr>
+        <w:t>我们初始化了跟踪器有两种不同的方式：</w:t>
+      </w:r>
+      <w:r>
+        <w:rPr>
+          <w:rFonts w:hint="eastAsia"/>
+        </w:rPr>
+        <w:t>精确</w:t>
+      </w:r>
+      <w:r>
+        <w:rPr>
+          <w:rFonts w:hint="eastAsia"/>
+        </w:rPr>
+        <w:t>的地面真实边界框（</w:t>
+      </w:r>
+      <w:r>
+        <w:rPr>
+          <w:rFonts w:hint="eastAsia"/>
+        </w:rPr>
+        <w:t>“精确”</w:t>
+      </w:r>
+      <w:r>
+        <w:rPr>
+          <w:rFonts w:hint="eastAsia"/>
+        </w:rPr>
+        <w:t>）和一个</w:t>
+      </w:r>
+      <w:r>
+        <w:rPr>
+          <w:rFonts w:hint="eastAsia"/>
+        </w:rPr>
+        <w:t>有噪声</w:t>
+      </w:r>
+      <w:r>
+        <w:rPr>
+          <w:rFonts w:hint="eastAsia"/>
+        </w:rPr>
+        <w:t>的边界框（</w:t>
+      </w:r>
+      <w:r>
+        <w:rPr>
+          <w:rFonts w:hint="eastAsia"/>
+        </w:rPr>
+        <w:t>“</w:t>
+      </w:r>
+      <w:r>
+        <w:rPr>
+          <w:rFonts w:hint="eastAsia"/>
+        </w:rPr>
+        <w:t>有噪声</w:t>
       </w:r>
       <w:bookmarkStart w:id="0" w:name="_GoBack"/>
       <w:bookmarkEnd w:id="0"/>
@@ -21832,60 +23027,26 @@
         <w:rPr>
           <w:rFonts w:hint="eastAsia"/>
         </w:rPr>
-        <w:t>。</w:t>
+        <w:t>”</w:t>
+      </w:r>
+      <w:r>
+        <w:rPr>
+          <w:rFonts w:hint="eastAsia"/>
+        </w:rPr>
+        <w:t>）。</w:t>
       </w:r>
     </w:p>
     <w:p>
       <w:pPr>
         <w:pStyle w:val="a6"/>
+        <w:rPr>
+          <w:rFonts w:hint="eastAsia"/>
+        </w:rPr>
       </w:pPr>
     </w:p>
     <w:p>
       <w:pPr>
         <w:pStyle w:val="a6"/>
-      </w:pPr>
-    </w:p>
-    <w:p>
-      <w:pPr>
-        <w:pStyle w:val="a6"/>
-      </w:pPr>
-    </w:p>
-    <w:p>
-      <w:pPr>
-        <w:pStyle w:val="a6"/>
-      </w:pPr>
-    </w:p>
-    <w:p>
-      <w:pPr>
-        <w:pStyle w:val="a6"/>
-      </w:pPr>
-    </w:p>
-    <w:p>
-      <w:pPr>
-        <w:pStyle w:val="a6"/>
-      </w:pPr>
-    </w:p>
-    <w:p>
-      <w:pPr>
-        <w:pStyle w:val="a6"/>
-      </w:pPr>
-    </w:p>
-    <w:p>
-      <w:pPr>
-        <w:pStyle w:val="a6"/>
-      </w:pPr>
-    </w:p>
-    <w:p>
-      <w:pPr>
-        <w:pStyle w:val="a6"/>
-      </w:pPr>
-    </w:p>
-    <w:p>
-      <w:pPr>
-        <w:pStyle w:val="a6"/>
-        <w:rPr>
-          <w:rFonts w:hint="eastAsia"/>
-        </w:rPr>
       </w:pPr>
     </w:p>
     <w:sectPr>
@@ -22795,7 +23956,7 @@
 </file>
 
 <file path=customXml/itemProps1.xml><?xml version="1.0" encoding="utf-8"?>
-<ds:datastoreItem xmlns:ds="http://schemas.openxmlformats.org/officeDocument/2006/customXml" ds:itemID="{59E8385E-B9D2-4735-957D-EC6C9AC47858}">
+<ds:datastoreItem xmlns:ds="http://schemas.openxmlformats.org/officeDocument/2006/customXml" ds:itemID="{C4B61CAE-5E14-4BFB-995A-C508F11CB7C3}">
   <ds:schemaRefs>
     <ds:schemaRef ds:uri="http://schemas.openxmlformats.org/officeDocument/2006/bibliography"/>
   </ds:schemaRefs>

</xml_diff>